<commit_message>
[UPDATE] Subindo diagramas faltantes
</commit_message>
<xml_diff>
--- a/Docs/Monografia_FATECMEETS_Colin.docx
+++ b/Docs/Monografia_FATECMEETS_Colin.docx
@@ -1,6 +1,6 @@
 
 <file path=word/document.xml><?xml version="1.0" encoding="utf-8"?>
-<w:document xmlns:wpc="http://schemas.microsoft.com/office/word/2010/wordprocessingCanvas" xmlns:cx="http://schemas.microsoft.com/office/drawing/2014/chartex" xmlns:cx1="http://schemas.microsoft.com/office/drawing/2015/9/8/chartex" xmlns:cx2="http://schemas.microsoft.com/office/drawing/2015/10/21/chartex" xmlns:cx3="http://schemas.microsoft.com/office/drawing/2016/5/9/chartex" xmlns:cx4="http://schemas.microsoft.com/office/drawing/2016/5/10/chartex" xmlns:cx5="http://schemas.microsoft.com/office/drawing/2016/5/11/chartex" xmlns:cx6="http://schemas.microsoft.com/office/drawing/2016/5/12/chartex" xmlns:cx7="http://schemas.microsoft.com/office/drawing/2016/5/13/chartex" xmlns:cx8="http://schemas.microsoft.com/office/drawing/2016/5/14/chartex" xmlns:mc="http://schemas.openxmlformats.org/markup-compatibility/2006" xmlns:aink="http://schemas.microsoft.com/office/drawing/2016/ink" xmlns:am3d="http://schemas.microsoft.com/office/drawing/2017/model3d" xmlns:o="urn:schemas-microsoft-com:office:office" xmlns:oel="http://schemas.microsoft.com/office/2019/extlst" xmlns:r="http://schemas.openxmlformats.org/officeDocument/2006/relationships" xmlns:m="http://schemas.openxmlformats.org/officeDocument/2006/math" xmlns:v="urn:schemas-microsoft-com:vml" xmlns:wp14="http://schemas.microsoft.com/office/word/2010/wordprocessingDrawing" xmlns:wp="http://schemas.openxmlformats.org/drawingml/2006/wordprocessingDrawing" xmlns:w10="urn:schemas-microsoft-com:office:word" xmlns:w="http://schemas.openxmlformats.org/wordprocessingml/2006/main" xmlns:w14="http://schemas.microsoft.com/office/word/2010/wordml" xmlns:w15="http://schemas.microsoft.com/office/word/2012/wordml" xmlns:w16cex="http://schemas.microsoft.com/office/word/2018/wordml/cex" xmlns:w16cid="http://schemas.microsoft.com/office/word/2016/wordml/cid" xmlns:w16="http://schemas.microsoft.com/office/word/2018/wordml" xmlns:w16du="http://schemas.microsoft.com/office/word/2023/wordml/word16du" xmlns:w16sdtdh="http://schemas.microsoft.com/office/word/2020/wordml/sdtdatahash" xmlns:w16sdtfl="http://schemas.microsoft.com/office/word/2024/wordml/sdtformatlock" xmlns:w16se="http://schemas.microsoft.com/office/word/2015/wordml/symex" xmlns:wpg="http://schemas.microsoft.com/office/word/2010/wordprocessingGroup" xmlns:wpi="http://schemas.microsoft.com/office/word/2010/wordprocessingInk" xmlns:wne="http://schemas.microsoft.com/office/word/2006/wordml" xmlns:wps="http://schemas.microsoft.com/office/word/2010/wordprocessingShape" mc:Ignorable="w14 w15 w16se w16cid w16 w16cex w16sdtdh w16sdtfl w16du wp14">
+<w:document xmlns:wpc="http://schemas.microsoft.com/office/word/2010/wordprocessingCanvas" xmlns:cx="http://schemas.microsoft.com/office/drawing/2014/chartex" xmlns:cx1="http://schemas.microsoft.com/office/drawing/2015/9/8/chartex" xmlns:cx2="http://schemas.microsoft.com/office/drawing/2015/10/21/chartex" xmlns:cx3="http://schemas.microsoft.com/office/drawing/2016/5/9/chartex" xmlns:cx4="http://schemas.microsoft.com/office/drawing/2016/5/10/chartex" xmlns:cx5="http://schemas.microsoft.com/office/drawing/2016/5/11/chartex" xmlns:cx6="http://schemas.microsoft.com/office/drawing/2016/5/12/chartex" xmlns:cx7="http://schemas.microsoft.com/office/drawing/2016/5/13/chartex" xmlns:cx8="http://schemas.microsoft.com/office/drawing/2016/5/14/chartex" xmlns:mc="http://schemas.openxmlformats.org/markup-compatibility/2006" xmlns:aink="http://schemas.microsoft.com/office/drawing/2016/ink" xmlns:am3d="http://schemas.microsoft.com/office/drawing/2017/model3d" xmlns:o="urn:schemas-microsoft-com:office:office" xmlns:oel="http://schemas.microsoft.com/office/2019/extlst" xmlns:r="http://schemas.openxmlformats.org/officeDocument/2006/relationships" xmlns:m="http://schemas.openxmlformats.org/officeDocument/2006/math" xmlns:v="urn:schemas-microsoft-com:vml" xmlns:wp14="http://schemas.microsoft.com/office/word/2010/wordprocessingDrawing" xmlns:wp="http://schemas.openxmlformats.org/drawingml/2006/wordprocessingDrawing" xmlns:w10="urn:schemas-microsoft-com:office:word" xmlns:w="http://schemas.openxmlformats.org/wordprocessingml/2006/main" xmlns:w14="http://schemas.microsoft.com/office/word/2010/wordml" xmlns:w15="http://schemas.microsoft.com/office/word/2012/wordml" xmlns:w16cex="http://schemas.microsoft.com/office/word/2018/wordml/cex" xmlns:w16cid="http://schemas.microsoft.com/office/word/2016/wordml/cid" xmlns:w16="http://schemas.microsoft.com/office/word/2018/wordml" xmlns:w16du="http://schemas.microsoft.com/office/word/2023/wordml/word16du" xmlns:w16sdtdh="http://schemas.microsoft.com/office/word/2020/wordml/sdtdatahash" xmlns:w16sdtfl="http://schemas.microsoft.com/office/word/2024/wordml/sdtformatlock" xmlns:w16se="http://schemas.microsoft.com/office/word/2015/wordml/symex" xmlns:wpg="http://schemas.microsoft.com/office/word/2010/wordprocessingGroup" xmlns:wpi="http://schemas.microsoft.com/office/word/2010/wordprocessingInk" xmlns:wne="http://schemas.microsoft.com/office/word/2006/wordml" xmlns:wps="http://schemas.microsoft.com/office/word/2010/wordprocessingShape" xmlns:a="http://schemas.openxmlformats.org/drawingml/2006/main" xmlns:pic="http://schemas.openxmlformats.org/drawingml/2006/picture" xmlns:a14="http://schemas.microsoft.com/office/drawing/2010/main" mc:Ignorable="w14 w15 w16se w16cid w16 w16cex w16sdtdh w16sdtfl w16du wp14">
   <w:body>
     <w:p>
       <w:pPr>
@@ -9,7 +9,7 @@
           <w:b/>
         </w:rPr>
       </w:pPr>
-      <w:bookmarkStart w:id="0" w:name="_Hlk199194614"/>
+      <w:bookmarkStart w:name="_Hlk199194614" w:id="0"/>
       <w:bookmarkEnd w:id="0"/>
       <w:r>
         <w:rPr>
@@ -22,6 +22,11 @@
           <w:b/>
         </w:rPr>
         <w:tab/>
+      </w:r>
+      <w:r>
+        <w:rPr>
+          <w:b/>
+        </w:rPr>
         <w:t xml:space="preserve"> CENTRO ESTADUAL DE EDUCAÇÃO TECNOLÓGICA PAULA SOUZA</w:t>
       </w:r>
     </w:p>
@@ -223,7 +228,6 @@
         <w:rPr>
           <w:b/>
         </w:rPr>
-        <w:lastRenderedPageBreak/>
         <w:t>FELIPE DA COSTA CATARINO</w:t>
       </w:r>
     </w:p>
@@ -372,7 +376,6 @@
           <w:sz w:val="28"/>
           <w:szCs w:val="28"/>
         </w:rPr>
-        <w:lastRenderedPageBreak/>
         <w:t>RESUMO</w:t>
       </w:r>
       <w:r>
@@ -433,8 +436,8 @@
             </w:drawing>
           </mc:Choice>
           <mc:Fallback>
-            <w:pict>
-              <v:rect w14:anchorId="21304975" id="Retângulo 2" o:spid="_x0000_s1026" style="position:absolute;left:0;text-align:left;margin-left:422pt;margin-top:-36pt;width:36.75pt;height:18.75pt;z-index:251658240;visibility:visible;mso-wrap-style:square;mso-wrap-distance-left:9pt;mso-wrap-distance-top:0;mso-wrap-distance-right:9pt;mso-wrap-distance-bottom:0;mso-position-horizontal:absolute;mso-position-horizontal-relative:text;mso-position-vertical:absolute;mso-position-vertical-relative:text;v-text-anchor:top" o:gfxdata="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" stroked="f">
+            <w:pict w14:anchorId="14BF7E4A">
+              <v:rect id="Retângulo 2" style="position:absolute;left:0;text-align:left;margin-left:422pt;margin-top:-36pt;width:36.75pt;height:18.75pt;z-index:251658240;visibility:visible;mso-wrap-style:square;mso-wrap-distance-left:9pt;mso-wrap-distance-top:0;mso-wrap-distance-right:9pt;mso-wrap-distance-bottom:0;mso-position-horizontal:absolute;mso-position-horizontal-relative:text;mso-position-vertical:absolute;mso-position-vertical-relative:text;v-text-anchor:top" o:spid="_x0000_s1026" stroked="f" w14:anchorId="21304975" o:gfxdata="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">
                 <v:textbox inset="2.53958mm,1.2694mm,2.53958mm,1.2694mm">
                   <w:txbxContent>
                     <w:p>
@@ -454,48 +457,48 @@
       <w:pPr>
         <w:spacing w:before="200" w:after="200" w:line="240" w:lineRule="auto"/>
         <w:rPr>
-          <w:rFonts w:ascii="system-ui" w:eastAsia="system-ui" w:hAnsi="system-ui" w:cs="system-ui"/>
+          <w:rFonts w:ascii="system-ui" w:hAnsi="system-ui" w:eastAsia="system-ui" w:cs="system-ui"/>
         </w:rPr>
       </w:pPr>
       <w:r>
         <w:rPr>
-          <w:rFonts w:ascii="system-ui" w:eastAsia="system-ui" w:hAnsi="system-ui" w:cs="system-ui"/>
+          <w:rFonts w:ascii="system-ui" w:hAnsi="system-ui" w:eastAsia="system-ui" w:cs="system-ui"/>
         </w:rPr>
         <w:t xml:space="preserve">Este trabalho apresenta o desenvolvimento do </w:t>
       </w:r>
       <w:r>
         <w:rPr>
-          <w:rFonts w:ascii="system-ui" w:eastAsia="system-ui" w:hAnsi="system-ui" w:cs="system-ui"/>
+          <w:rFonts w:ascii="system-ui" w:hAnsi="system-ui" w:eastAsia="system-ui" w:cs="system-ui"/>
         </w:rPr>
         <w:t>FATEC MEETS</w:t>
       </w:r>
       <w:r>
         <w:rPr>
-          <w:rFonts w:ascii="system-ui" w:eastAsia="system-ui" w:hAnsi="system-ui" w:cs="system-ui"/>
+          <w:rFonts w:ascii="system-ui" w:hAnsi="system-ui" w:eastAsia="system-ui" w:cs="system-ui"/>
         </w:rPr>
         <w:t xml:space="preserve">, um aplicativo de rede social voltado exclusivamente para os alunos da FATEC. Com o objetivo de promover a interação e colaboração entre os estudantes, o </w:t>
       </w:r>
       <w:r>
         <w:rPr>
-          <w:rFonts w:ascii="system-ui" w:eastAsia="system-ui" w:hAnsi="system-ui" w:cs="system-ui"/>
+          <w:rFonts w:ascii="system-ui" w:hAnsi="system-ui" w:eastAsia="system-ui" w:cs="system-ui"/>
         </w:rPr>
         <w:t>FATEC MEETS</w:t>
       </w:r>
       <w:r>
         <w:rPr>
-          <w:rFonts w:ascii="system-ui" w:eastAsia="system-ui" w:hAnsi="system-ui" w:cs="system-ui"/>
+          <w:rFonts w:ascii="system-ui" w:hAnsi="system-ui" w:eastAsia="system-ui" w:cs="system-ui"/>
         </w:rPr>
         <w:t xml:space="preserve"> oferece funcionalidades como criação e participação em eventos, grupos de estudo e atividades culturais. A plataforma também possibilita a postagem e visualização de fotos, interação por meio de curtidas e comentários, além de ser moderada por um administrador. O principal foco do projeto é centralizar a divulgação de eventos acadêmicos e extracurriculares, criando uma comunidade ativa e integrada. O </w:t>
       </w:r>
       <w:r>
         <w:rPr>
-          <w:rFonts w:ascii="system-ui" w:eastAsia="system-ui" w:hAnsi="system-ui" w:cs="system-ui"/>
+          <w:rFonts w:ascii="system-ui" w:hAnsi="system-ui" w:eastAsia="system-ui" w:cs="system-ui"/>
         </w:rPr>
         <w:t>FATEC MEETS</w:t>
       </w:r>
       <w:r>
         <w:rPr>
-          <w:rFonts w:ascii="system-ui" w:eastAsia="system-ui" w:hAnsi="system-ui" w:cs="system-ui"/>
+          <w:rFonts w:ascii="system-ui" w:hAnsi="system-ui" w:eastAsia="system-ui" w:cs="system-ui"/>
         </w:rPr>
         <w:t xml:space="preserve"> visa fortalecer o ambiente acadêmico ao proporcionar um espaço digital que incentiva tanto o desenvolvimento acadêmico quanto a produção cultural.</w:t>
       </w:r>
@@ -504,7 +507,7 @@
       <w:pPr>
         <w:spacing w:line="240" w:lineRule="auto"/>
         <w:rPr>
-          <w:rFonts w:ascii="system-ui" w:eastAsia="system-ui" w:hAnsi="system-ui" w:cs="system-ui"/>
+          <w:rFonts w:ascii="system-ui" w:hAnsi="system-ui" w:eastAsia="system-ui" w:cs="system-ui"/>
         </w:rPr>
       </w:pPr>
     </w:p>
@@ -512,7 +515,7 @@
       <w:pPr>
         <w:spacing w:line="240" w:lineRule="auto"/>
         <w:rPr>
-          <w:rFonts w:ascii="system-ui" w:eastAsia="system-ui" w:hAnsi="system-ui" w:cs="system-ui"/>
+          <w:rFonts w:ascii="system-ui" w:hAnsi="system-ui" w:eastAsia="system-ui" w:cs="system-ui"/>
           <w:color w:val="000000"/>
         </w:rPr>
       </w:pPr>
@@ -521,21 +524,21 @@
       <w:pPr>
         <w:spacing w:line="240" w:lineRule="auto"/>
         <w:rPr>
-          <w:rFonts w:ascii="Calibri" w:eastAsia="Calibri" w:hAnsi="Calibri" w:cs="Calibri"/>
+          <w:rFonts w:ascii="Calibri" w:hAnsi="Calibri" w:eastAsia="Calibri" w:cs="Calibri"/>
           <w:color w:val="000000"/>
           <w:sz w:val="22"/>
           <w:szCs w:val="22"/>
           <w:highlight w:val="white"/>
         </w:rPr>
       </w:pPr>
-      <w:bookmarkStart w:id="1" w:name="_30j0zll" w:colFirst="0" w:colLast="0"/>
+      <w:bookmarkStart w:name="_30j0zll" w:colFirst="0" w:colLast="0" w:id="1"/>
       <w:bookmarkEnd w:id="1"/>
     </w:p>
     <w:p>
       <w:pPr>
         <w:spacing w:line="240" w:lineRule="auto"/>
         <w:rPr>
-          <w:rFonts w:ascii="Calibri" w:eastAsia="Calibri" w:hAnsi="Calibri" w:cs="Calibri"/>
+          <w:rFonts w:ascii="Calibri" w:hAnsi="Calibri" w:eastAsia="Calibri" w:cs="Calibri"/>
           <w:color w:val="000000"/>
           <w:sz w:val="22"/>
           <w:szCs w:val="22"/>
@@ -543,7 +546,7 @@
       </w:pPr>
       <w:r>
         <w:rPr>
-          <w:rFonts w:ascii="Calibri" w:eastAsia="Calibri" w:hAnsi="Calibri" w:cs="Calibri"/>
+          <w:rFonts w:ascii="Calibri" w:hAnsi="Calibri" w:eastAsia="Calibri" w:cs="Calibri"/>
           <w:color w:val="000000"/>
           <w:sz w:val="22"/>
           <w:szCs w:val="22"/>
@@ -556,7 +559,7 @@
       <w:pPr>
         <w:spacing w:line="240" w:lineRule="auto"/>
         <w:rPr>
-          <w:rFonts w:ascii="Calibri" w:eastAsia="Calibri" w:hAnsi="Calibri" w:cs="Calibri"/>
+          <w:rFonts w:ascii="Calibri" w:hAnsi="Calibri" w:eastAsia="Calibri" w:cs="Calibri"/>
           <w:color w:val="000000"/>
           <w:sz w:val="22"/>
           <w:szCs w:val="22"/>
@@ -679,7 +682,6 @@
           <w:szCs w:val="28"/>
           <w:lang w:val="en-US"/>
         </w:rPr>
-        <w:lastRenderedPageBreak/>
         <w:t>abstract</w:t>
       </w:r>
       <w:r>
@@ -740,8 +742,8 @@
             </w:drawing>
           </mc:Choice>
           <mc:Fallback>
-            <w:pict>
-              <v:rect w14:anchorId="1EAFA3FF" id="Retângulo 1" o:spid="_x0000_s1027" style="position:absolute;left:0;text-align:left;margin-left:422pt;margin-top:-36pt;width:36.75pt;height:18.75pt;z-index:251659264;visibility:visible;mso-wrap-style:square;mso-wrap-distance-left:9pt;mso-wrap-distance-top:0;mso-wrap-distance-right:9pt;mso-wrap-distance-bottom:0;mso-position-horizontal:absolute;mso-position-horizontal-relative:text;mso-position-vertical:absolute;mso-position-vertical-relative:text;v-text-anchor:top" o:gfxdata="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" stroked="f">
+            <w:pict w14:anchorId="4B7B488A">
+              <v:rect id="Retângulo 1" style="position:absolute;left:0;text-align:left;margin-left:422pt;margin-top:-36pt;width:36.75pt;height:18.75pt;z-index:251659264;visibility:visible;mso-wrap-style:square;mso-wrap-distance-left:9pt;mso-wrap-distance-top:0;mso-wrap-distance-right:9pt;mso-wrap-distance-bottom:0;mso-position-horizontal:absolute;mso-position-horizontal-relative:text;mso-position-vertical:absolute;mso-position-vertical-relative:text;v-text-anchor:top" o:spid="_x0000_s1027" stroked="f" w14:anchorId="1EAFA3FF" o:gfxdata="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">
                 <v:textbox inset="2.53958mm,1.2694mm,2.53958mm,1.2694mm">
                   <w:txbxContent>
                     <w:p>
@@ -761,58 +763,58 @@
       <w:pPr>
         <w:spacing w:line="240" w:lineRule="auto"/>
         <w:rPr>
-          <w:rFonts w:ascii="system-ui" w:eastAsia="system-ui" w:hAnsi="system-ui" w:cs="system-ui"/>
+          <w:rFonts w:ascii="system-ui" w:hAnsi="system-ui" w:eastAsia="system-ui" w:cs="system-ui"/>
           <w:color w:val="000000"/>
           <w:lang w:val="en-US"/>
         </w:rPr>
       </w:pPr>
-      <w:bookmarkStart w:id="2" w:name="_3znysh7" w:colFirst="0" w:colLast="0"/>
+      <w:bookmarkStart w:name="_3znysh7" w:colFirst="0" w:colLast="0" w:id="2"/>
       <w:bookmarkEnd w:id="2"/>
       <w:r>
         <w:rPr>
-          <w:rFonts w:ascii="system-ui" w:eastAsia="system-ui" w:hAnsi="system-ui" w:cs="system-ui"/>
+          <w:rFonts w:ascii="system-ui" w:hAnsi="system-ui" w:eastAsia="system-ui" w:cs="system-ui"/>
           <w:lang w:val="en-US"/>
         </w:rPr>
         <w:t xml:space="preserve">This paper presents the development of </w:t>
       </w:r>
       <w:r>
         <w:rPr>
-          <w:rFonts w:ascii="system-ui" w:eastAsia="system-ui" w:hAnsi="system-ui" w:cs="system-ui"/>
+          <w:rFonts w:ascii="system-ui" w:hAnsi="system-ui" w:eastAsia="system-ui" w:cs="system-ui"/>
           <w:lang w:val="en-US"/>
         </w:rPr>
         <w:t>FATEC MEETS</w:t>
       </w:r>
       <w:r>
         <w:rPr>
-          <w:rFonts w:ascii="system-ui" w:eastAsia="system-ui" w:hAnsi="system-ui" w:cs="system-ui"/>
+          <w:rFonts w:ascii="system-ui" w:hAnsi="system-ui" w:eastAsia="system-ui" w:cs="system-ui"/>
           <w:lang w:val="en-US"/>
         </w:rPr>
         <w:t xml:space="preserve">, a social networking application exclusively for FATEC students. Aimed at promoting interaction and collaboration among students, </w:t>
       </w:r>
       <w:r>
         <w:rPr>
-          <w:rFonts w:ascii="system-ui" w:eastAsia="system-ui" w:hAnsi="system-ui" w:cs="system-ui"/>
+          <w:rFonts w:ascii="system-ui" w:hAnsi="system-ui" w:eastAsia="system-ui" w:cs="system-ui"/>
           <w:lang w:val="en-US"/>
         </w:rPr>
         <w:t>FATEC MEETS</w:t>
       </w:r>
       <w:r>
         <w:rPr>
-          <w:rFonts w:ascii="system-ui" w:eastAsia="system-ui" w:hAnsi="system-ui" w:cs="system-ui"/>
+          <w:rFonts w:ascii="system-ui" w:hAnsi="system-ui" w:eastAsia="system-ui" w:cs="system-ui"/>
           <w:lang w:val="en-US"/>
         </w:rPr>
         <w:t xml:space="preserve"> offers features such as creating and participating in events, study groups, and cultural activities. The platform also allows users to post and view event photos, interact through likes and comments, and is moderated by an administrator. The project’s main goal is to centralize the dissemination of academic and extracurricular events, creating an active and integrated community. </w:t>
       </w:r>
       <w:r>
         <w:rPr>
-          <w:rFonts w:ascii="system-ui" w:eastAsia="system-ui" w:hAnsi="system-ui" w:cs="system-ui"/>
+          <w:rFonts w:ascii="system-ui" w:hAnsi="system-ui" w:eastAsia="system-ui" w:cs="system-ui"/>
           <w:lang w:val="en-US"/>
         </w:rPr>
         <w:t>FATEC MEETS</w:t>
       </w:r>
       <w:r>
         <w:rPr>
-          <w:rFonts w:ascii="system-ui" w:eastAsia="system-ui" w:hAnsi="system-ui" w:cs="system-ui"/>
+          <w:rFonts w:ascii="system-ui" w:hAnsi="system-ui" w:eastAsia="system-ui" w:cs="system-ui"/>
           <w:lang w:val="en-US"/>
         </w:rPr>
         <w:t xml:space="preserve"> seeks to strengthen the academic environment by providing a digital space that encourages both academic development and cultural production.</w:t>
@@ -878,14 +880,13 @@
           <w:szCs w:val="24"/>
         </w:rPr>
       </w:pPr>
-      <w:bookmarkStart w:id="3" w:name="_2s8eyo1" w:colFirst="0" w:colLast="0"/>
+      <w:bookmarkStart w:name="_2s8eyo1" w:colFirst="0" w:colLast="0" w:id="3"/>
       <w:bookmarkEnd w:id="3"/>
       <w:r>
         <w:rPr>
           <w:sz w:val="24"/>
           <w:szCs w:val="24"/>
         </w:rPr>
-        <w:lastRenderedPageBreak/>
         <w:t>INTRODUÇÃO</w:t>
       </w:r>
     </w:p>
@@ -942,7 +943,6 @@
         <w:t xml:space="preserve"> se destaca por contribuir para a democratização do acesso à informação e à participação em atividades extracurriculares, um elemento </w:t>
       </w:r>
       <w:r>
-        <w:lastRenderedPageBreak/>
         <w:t>fundamental no desenvolvimento integral dos alunos. Como afirma Souza (2021), "a promoção de eventos culturais e a criação de grupos de estudo colaborativos são ferramentas que estimulam não apenas a formação técnica dos estudantes, mas também o seu desenvolvimento crítico e social". Com isso, o aplicativo não só facilita o dia a dia acadêmico, mas também amplia as oportunidades de interação e crescimento dentro do ambiente universitário.</w:t>
       </w:r>
     </w:p>
@@ -963,7 +963,7 @@
     <w:p>
       <w:r>
         <w:pict w14:anchorId="6B566988">
-          <v:rect id="_x0000_i1025" style="width:0;height:1.5pt" o:hralign="center" o:hrstd="t" o:hr="t" fillcolor="#a0a0a0" stroked="f"/>
+          <v:rect id="_x0000_i1025" style="width:0;height:1.5pt" o:hr="t" o:hrstd="t" o:hralign="center" fillcolor="#a0a0a0" stroked="f"/>
         </w:pict>
       </w:r>
     </w:p>
@@ -984,10 +984,9 @@
           <w:numId w:val="4"/>
         </w:numPr>
       </w:pPr>
-      <w:bookmarkStart w:id="4" w:name="_17dp8vu" w:colFirst="0" w:colLast="0"/>
+      <w:bookmarkStart w:name="_17dp8vu" w:colFirst="0" w:colLast="0" w:id="4"/>
       <w:bookmarkEnd w:id="4"/>
       <w:r>
-        <w:lastRenderedPageBreak/>
         <w:t>PROBLEMA</w:t>
       </w:r>
     </w:p>
@@ -1045,10 +1044,9 @@
         <w:pStyle w:val="Ttulo1"/>
         <w:ind w:left="0" w:firstLine="0"/>
       </w:pPr>
-      <w:bookmarkStart w:id="5" w:name="_44sinio" w:colFirst="0" w:colLast="0"/>
+      <w:bookmarkStart w:name="_44sinio" w:colFirst="0" w:colLast="0" w:id="5"/>
       <w:bookmarkEnd w:id="5"/>
       <w:r>
-        <w:lastRenderedPageBreak/>
         <w:t>SOLUÇÃO PROPOSTA</w:t>
       </w:r>
     </w:p>
@@ -1056,7 +1054,7 @@
       <w:pPr>
         <w:ind w:firstLine="900"/>
       </w:pPr>
-      <w:bookmarkStart w:id="6" w:name="_2jxsxqh" w:colFirst="0" w:colLast="0"/>
+      <w:bookmarkStart w:name="_2jxsxqh" w:colFirst="0" w:colLast="0" w:id="6"/>
       <w:bookmarkEnd w:id="6"/>
       <w:r>
         <w:t xml:space="preserve">Tendo em vista esse crescimento, com o intuito de centralizar o acesso a esses grupos, </w:t>
@@ -1075,12 +1073,11 @@
         <w:pStyle w:val="Ttulo1"/>
         <w:ind w:left="0" w:firstLine="0"/>
       </w:pPr>
-      <w:bookmarkStart w:id="7" w:name="_2xcytpi" w:colFirst="0" w:colLast="0"/>
-      <w:bookmarkStart w:id="8" w:name="_49x2ik5" w:colFirst="0" w:colLast="0"/>
+      <w:bookmarkStart w:name="_2xcytpi" w:colFirst="0" w:colLast="0" w:id="7"/>
+      <w:bookmarkStart w:name="_49x2ik5" w:colFirst="0" w:colLast="0" w:id="8"/>
       <w:bookmarkEnd w:id="7"/>
       <w:bookmarkEnd w:id="8"/>
       <w:r>
-        <w:lastRenderedPageBreak/>
         <w:t>Requisitos</w:t>
       </w:r>
     </w:p>
@@ -1089,12 +1086,12 @@
         <w:tblW w:w="8655" w:type="dxa"/>
         <w:jc w:val="center"/>
         <w:tblBorders>
-          <w:top w:val="single" w:sz="4" w:space="0" w:color="000000" w:themeColor="text1"/>
-          <w:left w:val="single" w:sz="4" w:space="0" w:color="000000" w:themeColor="text1"/>
-          <w:bottom w:val="single" w:sz="4" w:space="0" w:color="000000" w:themeColor="text1"/>
-          <w:right w:val="single" w:sz="4" w:space="0" w:color="000000" w:themeColor="text1"/>
-          <w:insideH w:val="single" w:sz="4" w:space="0" w:color="000000" w:themeColor="text1"/>
-          <w:insideV w:val="single" w:sz="4" w:space="0" w:color="000000" w:themeColor="text1"/>
+          <w:top w:val="single" w:color="000000" w:themeColor="text1" w:sz="4" w:space="0"/>
+          <w:left w:val="single" w:color="000000" w:themeColor="text1" w:sz="4" w:space="0"/>
+          <w:bottom w:val="single" w:color="000000" w:themeColor="text1" w:sz="4" w:space="0"/>
+          <w:right w:val="single" w:color="000000" w:themeColor="text1" w:sz="4" w:space="0"/>
+          <w:insideH w:val="single" w:color="000000" w:themeColor="text1" w:sz="4" w:space="0"/>
+          <w:insideV w:val="single" w:color="000000" w:themeColor="text1" w:sz="4" w:space="0"/>
         </w:tblBorders>
         <w:tblLook w:val="0600" w:firstRow="0" w:lastRow="0" w:firstColumn="0" w:lastColumn="0" w:noHBand="1" w:noVBand="1"/>
       </w:tblPr>
@@ -2762,7 +2759,6 @@
                 <w:sz w:val="20"/>
                 <w:szCs w:val="20"/>
               </w:rPr>
-              <w:lastRenderedPageBreak/>
               <w:t>RF - 09</w:t>
             </w:r>
           </w:p>
@@ -4717,7 +4713,6 @@
                 <w:sz w:val="20"/>
                 <w:szCs w:val="20"/>
               </w:rPr>
-              <w:lastRenderedPageBreak/>
               <w:t>RF - 21</w:t>
             </w:r>
           </w:p>
@@ -6184,7 +6179,6 @@
                 <w:sz w:val="20"/>
                 <w:szCs w:val="20"/>
               </w:rPr>
-              <w:lastRenderedPageBreak/>
               <w:t>RNF - 0</w:t>
             </w:r>
             <w:r>
@@ -7103,7 +7097,6 @@
                 <w:sz w:val="20"/>
                 <w:szCs w:val="20"/>
               </w:rPr>
-              <w:lastRenderedPageBreak/>
               <w:t>RNF - 1</w:t>
             </w:r>
             <w:r>
@@ -8036,7 +8029,6 @@
                 <w:sz w:val="20"/>
                 <w:szCs w:val="20"/>
               </w:rPr>
-              <w:lastRenderedPageBreak/>
               <w:t>RF 15;</w:t>
             </w:r>
           </w:p>
@@ -8075,7 +8067,6 @@
                 <w:sz w:val="20"/>
                 <w:szCs w:val="20"/>
               </w:rPr>
-              <w:lastRenderedPageBreak/>
               <w:t>-</w:t>
             </w:r>
           </w:p>
@@ -8999,7 +8990,6 @@
                 <w:sz w:val="20"/>
                 <w:szCs w:val="20"/>
               </w:rPr>
-              <w:lastRenderedPageBreak/>
               <w:t>ser cadastrados</w:t>
             </w:r>
             <w:r>
@@ -9043,7 +9033,6 @@
                 <w:sz w:val="20"/>
                 <w:szCs w:val="20"/>
               </w:rPr>
-              <w:lastRenderedPageBreak/>
               <w:t>Regra de Negócio</w:t>
             </w:r>
           </w:p>
@@ -10021,7 +10010,6 @@
                 <w:sz w:val="20"/>
                 <w:szCs w:val="20"/>
               </w:rPr>
-              <w:lastRenderedPageBreak/>
               <w:t>RN - 08</w:t>
             </w:r>
           </w:p>
@@ -10247,7 +10235,6 @@
         <w:t xml:space="preserve">, sendo que este herda as funcionalidades do Estudante, ou seja, pode </w:t>
       </w:r>
       <w:r>
-        <w:lastRenderedPageBreak/>
         <w:t>realizar todas as ações disponíveis para esse perfil, além de possuir permissões adicionais voltadas à moderação do sistema. O Estudante representa o usuário padrão, com acesso a funcionalidades voltadas à interação social, participação em eventos e gestão de perfil. Já o Corpo Docente, além dessas ações, também exerce um papel de moderação, podendo verificar denúncias feitas pelos usuários, excluir conteúdo considerados inadequados e aplicar penalidades por meio da dedução de pontuação, reforçando sua função de autoridade e controle dentro da plataforma.</w:t>
       </w:r>
     </w:p>
@@ -10322,7 +10309,6 @@
           <w:color w:val="000000" w:themeColor="text1"/>
           <w:lang w:val="en-US"/>
         </w:rPr>
-        <w:lastRenderedPageBreak/>
         <w:t xml:space="preserve">UC01 – </w:t>
       </w:r>
       <w:proofErr w:type="spellStart"/>
@@ -10820,6 +10806,11 @@
                 <w:color w:val="000000" w:themeColor="text1"/>
               </w:rPr>
               <w:br/>
+            </w:r>
+            <w:r>
+              <w:rPr>
+                <w:color w:val="000000" w:themeColor="text1"/>
+              </w:rPr>
               <w:t>- Senha deve conter ao menos 8 caracteres.</w:t>
             </w:r>
           </w:p>
@@ -11339,7 +11330,6 @@
                 <w:color w:val="000000" w:themeColor="text1"/>
                 <w:lang w:val="en-US"/>
               </w:rPr>
-              <w:lastRenderedPageBreak/>
               <w:t>Pós-</w:t>
             </w:r>
             <w:proofErr w:type="spellStart"/>
@@ -12427,7 +12417,6 @@
                 <w:color w:val="000000" w:themeColor="text1"/>
                 <w:lang w:val="en-US"/>
               </w:rPr>
-              <w:lastRenderedPageBreak/>
               <w:t>Pré-</w:t>
             </w:r>
             <w:proofErr w:type="spellStart"/>
@@ -13758,7 +13747,6 @@
                 <w:color w:val="000000" w:themeColor="text1"/>
                 <w:lang w:val="en-US"/>
               </w:rPr>
-              <w:lastRenderedPageBreak/>
               <w:t>Pré-</w:t>
             </w:r>
             <w:proofErr w:type="spellStart"/>
@@ -15021,7 +15009,6 @@
                 <w:color w:val="000000" w:themeColor="text1"/>
                 <w:lang w:val="en-US"/>
               </w:rPr>
-              <w:lastRenderedPageBreak/>
               <w:t>Ator Principal</w:t>
             </w:r>
           </w:p>
@@ -17715,7 +17702,6 @@
                 <w:color w:val="000000" w:themeColor="text1"/>
                 <w:lang w:val="en-US"/>
               </w:rPr>
-              <w:lastRenderedPageBreak/>
               <w:t>Resumo</w:t>
             </w:r>
             <w:proofErr w:type="spellEnd"/>
@@ -19172,7 +19158,6 @@
                 <w:color w:val="000000" w:themeColor="text1"/>
                 <w:lang w:val="en-US"/>
               </w:rPr>
-              <w:lastRenderedPageBreak/>
               <w:t>Resumo</w:t>
             </w:r>
             <w:proofErr w:type="spellEnd"/>
@@ -20280,13 +20265,144 @@
         <w:pStyle w:val="Ttulo3"/>
         <w:spacing w:before="180" w:after="180"/>
         <w:ind w:left="0"/>
-      </w:pPr>
-      <w:r>
         <w:rPr>
           <w:sz w:val="26"/>
           <w:szCs w:val="26"/>
         </w:rPr>
-        <w:lastRenderedPageBreak/>
+      </w:pPr>
+      <w:r>
+        <w:rPr>
+          <w:sz w:val="26"/>
+          <w:szCs w:val="26"/>
+        </w:rPr>
+        <w:t>MODELO CONCEITUAL</w:t>
+      </w:r>
+    </w:p>
+    <w:p>
+      <w:pPr>
+        <w:jc w:val="center"/>
+      </w:pPr>
+      <w:r>
+        <w:drawing>
+          <wp:inline wp14:editId="0E4AFF2F" wp14:anchorId="7595884B">
+            <wp:extent cx="4781796" cy="4394426"/>
+            <wp:effectExtent l="0" t="0" r="0" b="0"/>
+            <wp:docPr id="2133348723" name="drawing"/>
+            <wp:cNvGraphicFramePr>
+              <a:graphicFrameLocks noChangeAspect="1"/>
+            </wp:cNvGraphicFramePr>
+            <a:graphic>
+              <a:graphicData xmlns:a="http://schemas.openxmlformats.org/drawingml/2006/main" uri="http://schemas.openxmlformats.org/drawingml/2006/picture">
+                <pic:pic xmlns:pic="http://schemas.openxmlformats.org/drawingml/2006/picture">
+                  <pic:nvPicPr>
+                    <pic:cNvPr id="2133348723" name=""/>
+                    <pic:cNvPicPr/>
+                  </pic:nvPicPr>
+                  <pic:blipFill>
+                    <a:blip xmlns:r="http://schemas.openxmlformats.org/officeDocument/2006/relationships" r:embed="rId383234810">
+                      <a:extLst>
+                        <a:ext xmlns:a="http://schemas.openxmlformats.org/drawingml/2006/main" uri="{28A0092B-C50C-407E-A947-70E740481C1C}">
+                          <a14:useLocalDpi xmlns:a14="http://schemas.microsoft.com/office/drawing/2010/main" val="0"/>
+                        </a:ext>
+                      </a:extLst>
+                    </a:blip>
+                    <a:stretch>
+                      <a:fillRect/>
+                    </a:stretch>
+                  </pic:blipFill>
+                  <pic:spPr>
+                    <a:xfrm>
+                      <a:off x="0" y="0"/>
+                      <a:ext cx="4781796" cy="4394426"/>
+                    </a:xfrm>
+                    <a:prstGeom prst="rect">
+                      <a:avLst/>
+                    </a:prstGeom>
+                  </pic:spPr>
+                </pic:pic>
+              </a:graphicData>
+            </a:graphic>
+          </wp:inline>
+        </w:drawing>
+      </w:r>
+    </w:p>
+    <w:p>
+      <w:pPr>
+        <w:pStyle w:val="Ttulo3"/>
+        <w:spacing w:before="180" w:after="180"/>
+        <w:ind w:left="0"/>
+        <w:rPr>
+          <w:sz w:val="26"/>
+          <w:szCs w:val="26"/>
+        </w:rPr>
+      </w:pPr>
+      <w:r>
+        <w:rPr>
+          <w:sz w:val="26"/>
+          <w:szCs w:val="26"/>
+        </w:rPr>
+        <w:t>MODELO DE DOMÍNIO</w:t>
+      </w:r>
+    </w:p>
+    <w:p>
+      <w:pPr>
+        <w:jc w:val="center"/>
+      </w:pPr>
+      <w:r>
+        <w:drawing>
+          <wp:inline wp14:editId="41F70C5A" wp14:anchorId="6B4A74DA">
+            <wp:extent cx="5762625" cy="4943475"/>
+            <wp:effectExtent l="0" t="0" r="0" b="0"/>
+            <wp:docPr id="1033357244" name="drawing"/>
+            <wp:cNvGraphicFramePr>
+              <a:graphicFrameLocks noChangeAspect="1"/>
+            </wp:cNvGraphicFramePr>
+            <a:graphic>
+              <a:graphicData xmlns:a="http://schemas.openxmlformats.org/drawingml/2006/main" uri="http://schemas.openxmlformats.org/drawingml/2006/picture">
+                <pic:pic xmlns:pic="http://schemas.openxmlformats.org/drawingml/2006/picture">
+                  <pic:nvPicPr>
+                    <pic:cNvPr id="1033357244" name=""/>
+                    <pic:cNvPicPr/>
+                  </pic:nvPicPr>
+                  <pic:blipFill>
+                    <a:blip xmlns:r="http://schemas.openxmlformats.org/officeDocument/2006/relationships" r:embed="rId394269149">
+                      <a:extLst>
+                        <a:ext xmlns:a="http://schemas.openxmlformats.org/drawingml/2006/main" uri="{28A0092B-C50C-407E-A947-70E740481C1C}">
+                          <a14:useLocalDpi xmlns:a14="http://schemas.microsoft.com/office/drawing/2010/main" val="0"/>
+                        </a:ext>
+                      </a:extLst>
+                    </a:blip>
+                    <a:stretch>
+                      <a:fillRect/>
+                    </a:stretch>
+                  </pic:blipFill>
+                  <pic:spPr>
+                    <a:xfrm>
+                      <a:off x="0" y="0"/>
+                      <a:ext cx="5762625" cy="4943475"/>
+                    </a:xfrm>
+                    <a:prstGeom prst="rect">
+                      <a:avLst/>
+                    </a:prstGeom>
+                  </pic:spPr>
+                </pic:pic>
+              </a:graphicData>
+            </a:graphic>
+          </wp:inline>
+        </w:drawing>
+      </w:r>
+    </w:p>
+    <w:p>
+      <w:pPr>
+        <w:pStyle w:val="Ttulo3"/>
+        <w:spacing w:before="180" w:after="180"/>
+        <w:ind w:left="0"/>
+      </w:pPr>
+      <w:r>
+        <w:rPr>
+          <w:sz w:val="26"/>
+          <w:szCs w:val="26"/>
+        </w:rPr>
         <w:t>DIAGRAMAS DE SEQU</w:t>
       </w:r>
       <w:r>
@@ -20419,8 +20535,8 @@
           <w:szCs w:val="26"/>
         </w:rPr>
       </w:pPr>
-      <w:bookmarkStart w:id="9" w:name="_z4c8hhgxcrk7" w:colFirst="0" w:colLast="0"/>
-      <w:bookmarkStart w:id="10" w:name="_6pqkltmo4v81" w:colFirst="0" w:colLast="0"/>
+      <w:bookmarkStart w:name="_z4c8hhgxcrk7" w:colFirst="0" w:colLast="0" w:id="9"/>
+      <w:bookmarkStart w:name="_6pqkltmo4v81" w:colFirst="0" w:colLast="0" w:id="10"/>
       <w:bookmarkEnd w:id="9"/>
       <w:bookmarkEnd w:id="10"/>
       <w:r>
@@ -20428,7 +20544,6 @@
           <w:sz w:val="26"/>
           <w:szCs w:val="26"/>
         </w:rPr>
-        <w:lastRenderedPageBreak/>
         <w:t>DIAGRAMA</w:t>
       </w:r>
       <w:r>
@@ -20521,7 +20636,6 @@
         <w:rPr>
           <w:noProof/>
         </w:rPr>
-        <w:lastRenderedPageBreak/>
         <w:drawing>
           <wp:inline distT="114300" distB="114300" distL="114300" distR="114300" wp14:anchorId="2C2D7B66" wp14:editId="7BE9770E">
             <wp:extent cx="5759775" cy="3559612"/>
@@ -20604,7 +20718,6 @@
           <w:sz w:val="26"/>
           <w:szCs w:val="26"/>
         </w:rPr>
-        <w:lastRenderedPageBreak/>
         <w:t>DIAGRAMA DE ATIVIDADES</w:t>
       </w:r>
     </w:p>
@@ -20792,7 +20905,7 @@
         <w:shd w:val="clear" w:color="auto" w:fill="FFFFFF"/>
         <w:jc w:val="left"/>
       </w:pPr>
-      <w:bookmarkStart w:id="11" w:name="_4f1mdlm" w:colFirst="0" w:colLast="0"/>
+      <w:bookmarkStart w:name="_4f1mdlm" w:colFirst="0" w:colLast="0" w:id="11"/>
       <w:bookmarkEnd w:id="11"/>
       <w:r>
         <w:rPr>
@@ -20930,7 +21043,6 @@
         <w:ind w:firstLine="720"/>
       </w:pPr>
       <w:r>
-        <w:lastRenderedPageBreak/>
         <w:t xml:space="preserve">A API contém métodos de autenticação e acesso às informações armazenadas no banco de dados, tanto a API quanto o banco de dados ficam hospedados em um servidor remoto que disponibiliza os seus serviços através de uma nuvem AWS. </w:t>
       </w:r>
     </w:p>
@@ -20974,7 +21086,6 @@
         <w:pStyle w:val="Ttulo"/>
       </w:pPr>
       <w:r>
-        <w:lastRenderedPageBreak/>
         <w:t>Referências</w:t>
       </w:r>
     </w:p>
@@ -21196,7 +21307,6 @@
     <w:p/>
     <w:p>
       <w:r>
-        <w:lastRenderedPageBreak/>
         <w:t xml:space="preserve">GUEDES, </w:t>
       </w:r>
       <w:proofErr w:type="spellStart"/>
@@ -21418,7 +21528,6 @@
         <w:rPr>
           <w:highlight w:val="yellow"/>
         </w:rPr>
-        <w:lastRenderedPageBreak/>
         <w:t xml:space="preserve">SOUZA, P. (2021). </w:t>
       </w:r>
       <w:r>
@@ -21461,7 +21570,7 @@
     <w:sectPr>
       <w:headerReference w:type="default" r:id="rId22"/>
       <w:footerReference w:type="default" r:id="rId23"/>
-      <w:pgSz w:w="11906" w:h="16838" w:code="9"/>
+      <w:pgSz w:w="11906" w:h="16838" w:orient="portrait" w:code="9"/>
       <w:pgMar w:top="1701" w:right="1134" w:bottom="1134" w:left="1701" w:header="709" w:footer="709" w:gutter="0"/>
       <w:pgNumType w:start="1"/>
       <w:cols w:space="720"/>
@@ -21474,7 +21583,7 @@
 
 <file path=word/comments.xml><?xml version="1.0" encoding="utf-8"?>
 <w:comments xmlns:wpc="http://schemas.microsoft.com/office/word/2010/wordprocessingCanvas" xmlns:cx="http://schemas.microsoft.com/office/drawing/2014/chartex" xmlns:cx1="http://schemas.microsoft.com/office/drawing/2015/9/8/chartex" xmlns:cx2="http://schemas.microsoft.com/office/drawing/2015/10/21/chartex" xmlns:cx3="http://schemas.microsoft.com/office/drawing/2016/5/9/chartex" xmlns:cx4="http://schemas.microsoft.com/office/drawing/2016/5/10/chartex" xmlns:cx5="http://schemas.microsoft.com/office/drawing/2016/5/11/chartex" xmlns:cx6="http://schemas.microsoft.com/office/drawing/2016/5/12/chartex" xmlns:cx7="http://schemas.microsoft.com/office/drawing/2016/5/13/chartex" xmlns:cx8="http://schemas.microsoft.com/office/drawing/2016/5/14/chartex" xmlns:mc="http://schemas.openxmlformats.org/markup-compatibility/2006" xmlns:aink="http://schemas.microsoft.com/office/drawing/2016/ink" xmlns:am3d="http://schemas.microsoft.com/office/drawing/2017/model3d" xmlns:o="urn:schemas-microsoft-com:office:office" xmlns:oel="http://schemas.microsoft.com/office/2019/extlst" xmlns:r="http://schemas.openxmlformats.org/officeDocument/2006/relationships" xmlns:m="http://schemas.openxmlformats.org/officeDocument/2006/math" xmlns:v="urn:schemas-microsoft-com:vml" xmlns:wp14="http://schemas.microsoft.com/office/word/2010/wordprocessingDrawing" xmlns:wp="http://schemas.openxmlformats.org/drawingml/2006/wordprocessingDrawing" xmlns:w10="urn:schemas-microsoft-com:office:word" xmlns:w="http://schemas.openxmlformats.org/wordprocessingml/2006/main" xmlns:w14="http://schemas.microsoft.com/office/word/2010/wordml" xmlns:w15="http://schemas.microsoft.com/office/word/2012/wordml" xmlns:w16cex="http://schemas.microsoft.com/office/word/2018/wordml/cex" xmlns:w16cid="http://schemas.microsoft.com/office/word/2016/wordml/cid" xmlns:w16="http://schemas.microsoft.com/office/word/2018/wordml" xmlns:w16du="http://schemas.microsoft.com/office/word/2023/wordml/word16du" xmlns:w16sdtdh="http://schemas.microsoft.com/office/word/2020/wordml/sdtdatahash" xmlns:w16sdtfl="http://schemas.microsoft.com/office/word/2024/wordml/sdtformatlock" xmlns:w16se="http://schemas.microsoft.com/office/word/2015/wordml/symex" xmlns:wpg="http://schemas.microsoft.com/office/word/2010/wordprocessingGroup" xmlns:wpi="http://schemas.microsoft.com/office/word/2010/wordprocessingInk" xmlns:wne="http://schemas.microsoft.com/office/word/2006/wordml" xmlns:wps="http://schemas.microsoft.com/office/word/2010/wordprocessingShape" mc:Ignorable="w14 w15 w16se w16cid w16 w16cex w16sdtdh w16sdtfl w16du wp14">
-  <w:comment w:id="12" w:author="Matheus Marinho" w:date="2024-09-13T15:20:00Z" w:initials="">
+  <w:comment w:initials="" w:author="Matheus Marinho" w:date="2024-09-13T15:20:00Z" w:id="12">
     <w:p>
       <w:pPr>
         <w:widowControl w:val="0"/>
@@ -21606,7 +21715,7 @@
 </file>
 
 <file path=word/header1.xml><?xml version="1.0" encoding="utf-8"?>
-<w:hdr xmlns:wpc="http://schemas.microsoft.com/office/word/2010/wordprocessingCanvas" xmlns:cx="http://schemas.microsoft.com/office/drawing/2014/chartex" xmlns:cx1="http://schemas.microsoft.com/office/drawing/2015/9/8/chartex" xmlns:cx2="http://schemas.microsoft.com/office/drawing/2015/10/21/chartex" xmlns:cx3="http://schemas.microsoft.com/office/drawing/2016/5/9/chartex" xmlns:cx4="http://schemas.microsoft.com/office/drawing/2016/5/10/chartex" xmlns:cx5="http://schemas.microsoft.com/office/drawing/2016/5/11/chartex" xmlns:cx6="http://schemas.microsoft.com/office/drawing/2016/5/12/chartex" xmlns:cx7="http://schemas.microsoft.com/office/drawing/2016/5/13/chartex" xmlns:cx8="http://schemas.microsoft.com/office/drawing/2016/5/14/chartex" xmlns:mc="http://schemas.openxmlformats.org/markup-compatibility/2006" xmlns:aink="http://schemas.microsoft.com/office/drawing/2016/ink" xmlns:am3d="http://schemas.microsoft.com/office/drawing/2017/model3d" xmlns:o="urn:schemas-microsoft-com:office:office" xmlns:oel="http://schemas.microsoft.com/office/2019/extlst" xmlns:r="http://schemas.openxmlformats.org/officeDocument/2006/relationships" xmlns:m="http://schemas.openxmlformats.org/officeDocument/2006/math" xmlns:v="urn:schemas-microsoft-com:vml" xmlns:wp14="http://schemas.microsoft.com/office/word/2010/wordprocessingDrawing" xmlns:wp="http://schemas.openxmlformats.org/drawingml/2006/wordprocessingDrawing" xmlns:w10="urn:schemas-microsoft-com:office:word" xmlns:w="http://schemas.openxmlformats.org/wordprocessingml/2006/main" xmlns:w14="http://schemas.microsoft.com/office/word/2010/wordml" xmlns:w15="http://schemas.microsoft.com/office/word/2012/wordml" xmlns:w16cex="http://schemas.microsoft.com/office/word/2018/wordml/cex" xmlns:w16cid="http://schemas.microsoft.com/office/word/2016/wordml/cid" xmlns:w16="http://schemas.microsoft.com/office/word/2018/wordml" xmlns:w16du="http://schemas.microsoft.com/office/word/2023/wordml/word16du" xmlns:w16sdtdh="http://schemas.microsoft.com/office/word/2020/wordml/sdtdatahash" xmlns:w16sdtfl="http://schemas.microsoft.com/office/word/2024/wordml/sdtformatlock" xmlns:w16se="http://schemas.microsoft.com/office/word/2015/wordml/symex" xmlns:wpg="http://schemas.microsoft.com/office/word/2010/wordprocessingGroup" xmlns:wpi="http://schemas.microsoft.com/office/word/2010/wordprocessingInk" xmlns:wne="http://schemas.microsoft.com/office/word/2006/wordml" xmlns:wps="http://schemas.microsoft.com/office/word/2010/wordprocessingShape" mc:Ignorable="w14 w15 w16se w16cid w16 w16cex w16sdtdh w16sdtfl w16du wp14">
+<w:hdr xmlns:wpc="http://schemas.microsoft.com/office/word/2010/wordprocessingCanvas" xmlns:cx="http://schemas.microsoft.com/office/drawing/2014/chartex" xmlns:cx1="http://schemas.microsoft.com/office/drawing/2015/9/8/chartex" xmlns:cx2="http://schemas.microsoft.com/office/drawing/2015/10/21/chartex" xmlns:cx3="http://schemas.microsoft.com/office/drawing/2016/5/9/chartex" xmlns:cx4="http://schemas.microsoft.com/office/drawing/2016/5/10/chartex" xmlns:cx5="http://schemas.microsoft.com/office/drawing/2016/5/11/chartex" xmlns:cx6="http://schemas.microsoft.com/office/drawing/2016/5/12/chartex" xmlns:cx7="http://schemas.microsoft.com/office/drawing/2016/5/13/chartex" xmlns:cx8="http://schemas.microsoft.com/office/drawing/2016/5/14/chartex" xmlns:mc="http://schemas.openxmlformats.org/markup-compatibility/2006" xmlns:aink="http://schemas.microsoft.com/office/drawing/2016/ink" xmlns:am3d="http://schemas.microsoft.com/office/drawing/2017/model3d" xmlns:o="urn:schemas-microsoft-com:office:office" xmlns:oel="http://schemas.microsoft.com/office/2019/extlst" xmlns:r="http://schemas.openxmlformats.org/officeDocument/2006/relationships" xmlns:m="http://schemas.openxmlformats.org/officeDocument/2006/math" xmlns:v="urn:schemas-microsoft-com:vml" xmlns:wp14="http://schemas.microsoft.com/office/word/2010/wordprocessingDrawing" xmlns:wp="http://schemas.openxmlformats.org/drawingml/2006/wordprocessingDrawing" xmlns:w10="urn:schemas-microsoft-com:office:word" xmlns:w="http://schemas.openxmlformats.org/wordprocessingml/2006/main" xmlns:w14="http://schemas.microsoft.com/office/word/2010/wordml" xmlns:w15="http://schemas.microsoft.com/office/word/2012/wordml" xmlns:w16cex="http://schemas.microsoft.com/office/word/2018/wordml/cex" xmlns:w16cid="http://schemas.microsoft.com/office/word/2016/wordml/cid" xmlns:w16="http://schemas.microsoft.com/office/word/2018/wordml" xmlns:w16du="http://schemas.microsoft.com/office/word/2023/wordml/word16du" xmlns:w16sdtdh="http://schemas.microsoft.com/office/word/2020/wordml/sdtdatahash" xmlns:w16sdtfl="http://schemas.microsoft.com/office/word/2024/wordml/sdtformatlock" xmlns:w16se="http://schemas.microsoft.com/office/word/2015/wordml/symex" xmlns:wpg="http://schemas.microsoft.com/office/word/2010/wordprocessingGroup" xmlns:wpi="http://schemas.microsoft.com/office/word/2010/wordprocessingInk" xmlns:wne="http://schemas.microsoft.com/office/word/2006/wordml" xmlns:wps="http://schemas.microsoft.com/office/word/2010/wordprocessingShape" xmlns:a="http://schemas.openxmlformats.org/drawingml/2006/main" xmlns:pic="http://schemas.openxmlformats.org/drawingml/2006/picture" mc:Ignorable="w14 w15 w16se w16cid w16 w16cex w16sdtdh w16sdtfl w16du wp14">
   <w:p>
     <w:pPr>
       <w:pBdr>
@@ -21837,7 +21946,7 @@
         <w:ind w:left="720" w:hanging="360"/>
       </w:pPr>
       <w:rPr>
-        <w:rFonts w:ascii="Verdana" w:eastAsia="Verdana" w:hAnsi="Verdana" w:cs="Verdana"/>
+        <w:rFonts w:ascii="Verdana" w:hAnsi="Verdana" w:eastAsia="Verdana" w:cs="Verdana"/>
         <w:sz w:val="24"/>
         <w:szCs w:val="24"/>
         <w:u w:val="none"/>
@@ -21953,7 +22062,7 @@
         <w:ind w:left="720" w:hanging="360"/>
       </w:pPr>
       <w:rPr>
-        <w:rFonts w:ascii="Verdana" w:eastAsia="Verdana" w:hAnsi="Verdana" w:cs="Verdana"/>
+        <w:rFonts w:ascii="Verdana" w:hAnsi="Verdana" w:eastAsia="Verdana" w:cs="Verdana"/>
         <w:sz w:val="24"/>
         <w:szCs w:val="24"/>
         <w:u w:val="none"/>
@@ -22274,11 +22383,11 @@
 </file>
 
 <file path=word/styles.xml><?xml version="1.0" encoding="utf-8"?>
-<w:styles xmlns:mc="http://schemas.openxmlformats.org/markup-compatibility/2006" xmlns:r="http://schemas.openxmlformats.org/officeDocument/2006/relationships" xmlns:w="http://schemas.openxmlformats.org/wordprocessingml/2006/main" xmlns:w14="http://schemas.microsoft.com/office/word/2010/wordml" xmlns:w15="http://schemas.microsoft.com/office/word/2012/wordml" xmlns:w16cex="http://schemas.microsoft.com/office/word/2018/wordml/cex" xmlns:w16cid="http://schemas.microsoft.com/office/word/2016/wordml/cid" xmlns:w16="http://schemas.microsoft.com/office/word/2018/wordml" xmlns:w16du="http://schemas.microsoft.com/office/word/2023/wordml/word16du" xmlns:w16sdtdh="http://schemas.microsoft.com/office/word/2020/wordml/sdtdatahash" xmlns:w16sdtfl="http://schemas.microsoft.com/office/word/2024/wordml/sdtformatlock" xmlns:w16se="http://schemas.microsoft.com/office/word/2015/wordml/symex" mc:Ignorable="w14 w15 w16se w16cid w16 w16cex w16sdtdh w16sdtfl w16du">
+<w:styles xmlns:wp14="http://schemas.microsoft.com/office/word/2010/wordprocessingDrawing" xmlns:mc="http://schemas.openxmlformats.org/markup-compatibility/2006" xmlns:r="http://schemas.openxmlformats.org/officeDocument/2006/relationships" xmlns:w="http://schemas.openxmlformats.org/wordprocessingml/2006/main" xmlns:w14="http://schemas.microsoft.com/office/word/2010/wordml" xmlns:w15="http://schemas.microsoft.com/office/word/2012/wordml" xmlns:w16cex="http://schemas.microsoft.com/office/word/2018/wordml/cex" xmlns:w16cid="http://schemas.microsoft.com/office/word/2016/wordml/cid" xmlns:w16="http://schemas.microsoft.com/office/word/2018/wordml" xmlns:w16du="http://schemas.microsoft.com/office/word/2023/wordml/word16du" xmlns:w16sdtdh="http://schemas.microsoft.com/office/word/2020/wordml/sdtdatahash" xmlns:w16sdtfl="http://schemas.microsoft.com/office/word/2024/wordml/sdtformatlock" xmlns:w16se="http://schemas.microsoft.com/office/word/2015/wordml/symex" mc:Ignorable="w14 w15 w16se w16cid w16 w16cex w16sdtdh w16sdtfl w16du wp14">
   <w:docDefaults>
     <w:rPrDefault>
       <w:rPr>
-        <w:rFonts w:ascii="Arial" w:eastAsia="Arial" w:hAnsi="Arial" w:cs="Arial"/>
+        <w:rFonts w:ascii="Arial" w:hAnsi="Arial" w:eastAsia="Arial" w:cs="Arial"/>
         <w:sz w:val="24"/>
         <w:szCs w:val="24"/>
         <w:lang w:val="pt-BR" w:eastAsia="en-US" w:bidi="ar-SA"/>
@@ -22294,14 +22403,14 @@
   <w:latentStyles w:defLockedState="0" w:defUIPriority="99" w:defSemiHidden="0" w:defUnhideWhenUsed="0" w:defQFormat="0" w:count="376">
     <w:lsdException w:name="Normal" w:uiPriority="0" w:qFormat="1"/>
     <w:lsdException w:name="heading 1" w:uiPriority="9" w:qFormat="1"/>
-    <w:lsdException w:name="heading 2" w:semiHidden="1" w:uiPriority="9" w:unhideWhenUsed="1" w:qFormat="1"/>
-    <w:lsdException w:name="heading 3" w:semiHidden="1" w:uiPriority="9" w:unhideWhenUsed="1" w:qFormat="1"/>
-    <w:lsdException w:name="heading 4" w:semiHidden="1" w:uiPriority="9" w:unhideWhenUsed="1" w:qFormat="1"/>
-    <w:lsdException w:name="heading 5" w:semiHidden="1" w:uiPriority="9" w:unhideWhenUsed="1" w:qFormat="1"/>
-    <w:lsdException w:name="heading 6" w:semiHidden="1" w:uiPriority="9" w:unhideWhenUsed="1" w:qFormat="1"/>
-    <w:lsdException w:name="heading 7" w:semiHidden="1" w:uiPriority="9" w:unhideWhenUsed="1" w:qFormat="1"/>
-    <w:lsdException w:name="heading 8" w:semiHidden="1" w:uiPriority="9" w:unhideWhenUsed="1" w:qFormat="1"/>
-    <w:lsdException w:name="heading 9" w:semiHidden="1" w:uiPriority="9" w:unhideWhenUsed="1" w:qFormat="1"/>
+    <w:lsdException w:name="heading 2" w:uiPriority="9" w:semiHidden="1" w:unhideWhenUsed="1" w:qFormat="1"/>
+    <w:lsdException w:name="heading 3" w:uiPriority="9" w:semiHidden="1" w:unhideWhenUsed="1" w:qFormat="1"/>
+    <w:lsdException w:name="heading 4" w:uiPriority="9" w:semiHidden="1" w:unhideWhenUsed="1" w:qFormat="1"/>
+    <w:lsdException w:name="heading 5" w:uiPriority="9" w:semiHidden="1" w:unhideWhenUsed="1" w:qFormat="1"/>
+    <w:lsdException w:name="heading 6" w:uiPriority="9" w:semiHidden="1" w:unhideWhenUsed="1" w:qFormat="1"/>
+    <w:lsdException w:name="heading 7" w:uiPriority="9" w:semiHidden="1" w:unhideWhenUsed="1" w:qFormat="1"/>
+    <w:lsdException w:name="heading 8" w:uiPriority="9" w:semiHidden="1" w:unhideWhenUsed="1" w:qFormat="1"/>
+    <w:lsdException w:name="heading 9" w:uiPriority="9" w:semiHidden="1" w:unhideWhenUsed="1" w:qFormat="1"/>
     <w:lsdException w:name="index 1" w:semiHidden="1" w:unhideWhenUsed="1"/>
     <w:lsdException w:name="index 2" w:semiHidden="1" w:unhideWhenUsed="1"/>
     <w:lsdException w:name="index 3" w:semiHidden="1" w:unhideWhenUsed="1"/>
@@ -22311,22 +22420,22 @@
     <w:lsdException w:name="index 7" w:semiHidden="1" w:unhideWhenUsed="1"/>
     <w:lsdException w:name="index 8" w:semiHidden="1" w:unhideWhenUsed="1"/>
     <w:lsdException w:name="index 9" w:semiHidden="1" w:unhideWhenUsed="1"/>
-    <w:lsdException w:name="toc 1" w:semiHidden="1" w:uiPriority="39" w:unhideWhenUsed="1"/>
-    <w:lsdException w:name="toc 2" w:semiHidden="1" w:uiPriority="39" w:unhideWhenUsed="1"/>
-    <w:lsdException w:name="toc 3" w:semiHidden="1" w:uiPriority="39" w:unhideWhenUsed="1"/>
-    <w:lsdException w:name="toc 4" w:semiHidden="1" w:uiPriority="39" w:unhideWhenUsed="1"/>
-    <w:lsdException w:name="toc 5" w:semiHidden="1" w:uiPriority="39" w:unhideWhenUsed="1"/>
-    <w:lsdException w:name="toc 6" w:semiHidden="1" w:uiPriority="39" w:unhideWhenUsed="1"/>
-    <w:lsdException w:name="toc 7" w:semiHidden="1" w:uiPriority="39" w:unhideWhenUsed="1"/>
-    <w:lsdException w:name="toc 8" w:semiHidden="1" w:uiPriority="39" w:unhideWhenUsed="1"/>
-    <w:lsdException w:name="toc 9" w:semiHidden="1" w:uiPriority="39" w:unhideWhenUsed="1"/>
+    <w:lsdException w:name="toc 1" w:uiPriority="39" w:semiHidden="1" w:unhideWhenUsed="1"/>
+    <w:lsdException w:name="toc 2" w:uiPriority="39" w:semiHidden="1" w:unhideWhenUsed="1"/>
+    <w:lsdException w:name="toc 3" w:uiPriority="39" w:semiHidden="1" w:unhideWhenUsed="1"/>
+    <w:lsdException w:name="toc 4" w:uiPriority="39" w:semiHidden="1" w:unhideWhenUsed="1"/>
+    <w:lsdException w:name="toc 5" w:uiPriority="39" w:semiHidden="1" w:unhideWhenUsed="1"/>
+    <w:lsdException w:name="toc 6" w:uiPriority="39" w:semiHidden="1" w:unhideWhenUsed="1"/>
+    <w:lsdException w:name="toc 7" w:uiPriority="39" w:semiHidden="1" w:unhideWhenUsed="1"/>
+    <w:lsdException w:name="toc 8" w:uiPriority="39" w:semiHidden="1" w:unhideWhenUsed="1"/>
+    <w:lsdException w:name="toc 9" w:uiPriority="39" w:semiHidden="1" w:unhideWhenUsed="1"/>
     <w:lsdException w:name="Normal Indent" w:semiHidden="1" w:unhideWhenUsed="1"/>
     <w:lsdException w:name="footnote text" w:semiHidden="1" w:unhideWhenUsed="1"/>
     <w:lsdException w:name="annotation text" w:semiHidden="1" w:unhideWhenUsed="1"/>
     <w:lsdException w:name="header" w:semiHidden="1" w:unhideWhenUsed="1"/>
     <w:lsdException w:name="footer" w:semiHidden="1" w:unhideWhenUsed="1"/>
     <w:lsdException w:name="index heading" w:semiHidden="1" w:unhideWhenUsed="1"/>
-    <w:lsdException w:name="caption" w:semiHidden="1" w:uiPriority="35" w:unhideWhenUsed="1" w:qFormat="1"/>
+    <w:lsdException w:name="caption" w:uiPriority="35" w:semiHidden="1" w:unhideWhenUsed="1" w:qFormat="1"/>
     <w:lsdException w:name="table of figures" w:semiHidden="1" w:unhideWhenUsed="1"/>
     <w:lsdException w:name="envelope address" w:semiHidden="1" w:unhideWhenUsed="1"/>
     <w:lsdException w:name="envelope return" w:semiHidden="1" w:unhideWhenUsed="1"/>
@@ -22357,7 +22466,7 @@
     <w:lsdException w:name="Title" w:uiPriority="10" w:qFormat="1"/>
     <w:lsdException w:name="Closing" w:semiHidden="1" w:unhideWhenUsed="1"/>
     <w:lsdException w:name="Signature" w:semiHidden="1" w:unhideWhenUsed="1"/>
-    <w:lsdException w:name="Default Paragraph Font" w:semiHidden="1" w:uiPriority="1" w:unhideWhenUsed="1"/>
+    <w:lsdException w:name="Default Paragraph Font" w:uiPriority="1" w:semiHidden="1" w:unhideWhenUsed="1"/>
     <w:lsdException w:name="Body Text" w:semiHidden="1" w:unhideWhenUsed="1"/>
     <w:lsdException w:name="Body Text Indent" w:semiHidden="1" w:unhideWhenUsed="1"/>
     <w:lsdException w:name="List Continue" w:semiHidden="1" w:unhideWhenUsed="1"/>
@@ -22557,8 +22666,8 @@
     <w:lsdException w:name="Subtle Reference" w:uiPriority="31" w:qFormat="1"/>
     <w:lsdException w:name="Intense Reference" w:uiPriority="32" w:qFormat="1"/>
     <w:lsdException w:name="Book Title" w:uiPriority="33" w:qFormat="1"/>
-    <w:lsdException w:name="Bibliography" w:semiHidden="1" w:uiPriority="37" w:unhideWhenUsed="1"/>
-    <w:lsdException w:name="TOC Heading" w:semiHidden="1" w:uiPriority="39" w:unhideWhenUsed="1" w:qFormat="1"/>
+    <w:lsdException w:name="Bibliography" w:uiPriority="37" w:semiHidden="1" w:unhideWhenUsed="1"/>
+    <w:lsdException w:name="TOC Heading" w:uiPriority="39" w:semiHidden="1" w:unhideWhenUsed="1" w:qFormat="1"/>
     <w:lsdException w:name="Plain Table 1" w:uiPriority="41"/>
     <w:lsdException w:name="Plain Table 2" w:uiPriority="42"/>
     <w:lsdException w:name="Plain Table 3" w:uiPriority="43"/>
@@ -22669,7 +22778,7 @@
     <w:lsdException w:name="Unresolved Mention" w:semiHidden="1" w:unhideWhenUsed="1"/>
     <w:lsdException w:name="Smart Link" w:semiHidden="1" w:unhideWhenUsed="1"/>
   </w:latentStyles>
-  <w:style w:type="paragraph" w:default="1" w:styleId="Normal">
+  <w:style w:type="paragraph" w:styleId="Normal" w:default="1">
     <w:name w:val="Normal"/>
     <w:qFormat/>
     <w:rsid w:val="00DB3EEA"/>
@@ -22779,12 +22888,12 @@
       <w:b/>
     </w:rPr>
   </w:style>
-  <w:style w:type="character" w:default="1" w:styleId="Fontepargpadro">
+  <w:style w:type="character" w:styleId="Fontepargpadro" w:default="1">
     <w:name w:val="Default Paragraph Font"/>
     <w:uiPriority w:val="1"/>
     <w:unhideWhenUsed/>
   </w:style>
-  <w:style w:type="table" w:default="1" w:styleId="Tabelanormal">
+  <w:style w:type="table" w:styleId="Tabelanormal" w:default="1">
     <w:name w:val="Normal Table"/>
     <w:uiPriority w:val="99"/>
     <w:semiHidden/>
@@ -22799,13 +22908,13 @@
       </w:tblCellMar>
     </w:tblPr>
   </w:style>
-  <w:style w:type="numbering" w:default="1" w:styleId="Semlista">
+  <w:style w:type="numbering" w:styleId="Semlista" w:default="1">
     <w:name w:val="No List"/>
     <w:uiPriority w:val="99"/>
     <w:semiHidden/>
     <w:unhideWhenUsed/>
   </w:style>
-  <w:style w:type="table" w:customStyle="1" w:styleId="TableNormal">
+  <w:style w:type="table" w:styleId="TableNormal" w:customStyle="1">
     <w:name w:val="Table Normal"/>
     <w:tblPr>
       <w:tblCellMar>
@@ -22847,14 +22956,14 @@
       <w:spacing w:before="360" w:after="80"/>
     </w:pPr>
     <w:rPr>
-      <w:rFonts w:ascii="Georgia" w:eastAsia="Georgia" w:hAnsi="Georgia" w:cs="Georgia"/>
+      <w:rFonts w:ascii="Georgia" w:hAnsi="Georgia" w:eastAsia="Georgia" w:cs="Georgia"/>
       <w:i/>
       <w:color w:val="666666"/>
       <w:sz w:val="48"/>
       <w:szCs w:val="48"/>
     </w:rPr>
   </w:style>
-  <w:style w:type="table" w:customStyle="1" w:styleId="a">
+  <w:style w:type="table" w:styleId="a" w:customStyle="1">
     <w:basedOn w:val="TableNormal"/>
     <w:tblPr>
       <w:tblStyleRowBandSize w:val="1"/>
@@ -22865,7 +22974,7 @@
       </w:tblCellMar>
     </w:tblPr>
   </w:style>
-  <w:style w:type="table" w:customStyle="1" w:styleId="a0">
+  <w:style w:type="table" w:styleId="a0" w:customStyle="1">
     <w:basedOn w:val="TableNormal"/>
     <w:tblPr>
       <w:tblStyleRowBandSize w:val="1"/>
@@ -22891,7 +23000,7 @@
       <w:szCs w:val="20"/>
     </w:rPr>
   </w:style>
-  <w:style w:type="character" w:customStyle="1" w:styleId="TextodecomentrioChar">
+  <w:style w:type="character" w:styleId="TextodecomentrioChar" w:customStyle="1">
     <w:name w:val="Texto de comentário Char"/>
     <w:basedOn w:val="Fontepargpadro"/>
     <w:link w:val="Textodecomentrio"/>
@@ -22928,7 +23037,7 @@
       <w:spacing w:line="240" w:lineRule="auto"/>
     </w:pPr>
   </w:style>
-  <w:style w:type="character" w:customStyle="1" w:styleId="CabealhoChar">
+  <w:style w:type="character" w:styleId="CabealhoChar" w:customStyle="1">
     <w:name w:val="Cabeçalho Char"/>
     <w:basedOn w:val="Fontepargpadro"/>
     <w:link w:val="Cabealho"/>
@@ -22950,14 +23059,14 @@
       <w:spacing w:line="240" w:lineRule="auto"/>
     </w:pPr>
   </w:style>
-  <w:style w:type="character" w:customStyle="1" w:styleId="RodapChar">
+  <w:style w:type="character" w:styleId="RodapChar" w:customStyle="1">
     <w:name w:val="Rodapé Char"/>
     <w:basedOn w:val="Fontepargpadro"/>
     <w:link w:val="Rodap"/>
     <w:uiPriority w:val="99"/>
     <w:rsid w:val="0079378D"/>
   </w:style>
-  <w:style w:type="character" w:customStyle="1" w:styleId="Ttulo3Char">
+  <w:style w:type="character" w:styleId="Ttulo3Char" w:customStyle="1">
     <w:name w:val="Título 3 Char"/>
     <w:basedOn w:val="Fontepargpadro"/>
     <w:link w:val="Ttulo3"/>
@@ -22979,12 +23088,12 @@
       <w:tblStyleRowBandSize w:val="1"/>
       <w:tblStyleColBandSize w:val="1"/>
       <w:tblBorders>
-        <w:top w:val="single" w:sz="4" w:space="0" w:color="B8CCE4" w:themeColor="accent1" w:themeTint="66"/>
-        <w:left w:val="single" w:sz="4" w:space="0" w:color="B8CCE4" w:themeColor="accent1" w:themeTint="66"/>
-        <w:bottom w:val="single" w:sz="4" w:space="0" w:color="B8CCE4" w:themeColor="accent1" w:themeTint="66"/>
-        <w:right w:val="single" w:sz="4" w:space="0" w:color="B8CCE4" w:themeColor="accent1" w:themeTint="66"/>
-        <w:insideH w:val="single" w:sz="4" w:space="0" w:color="B8CCE4" w:themeColor="accent1" w:themeTint="66"/>
-        <w:insideV w:val="single" w:sz="4" w:space="0" w:color="B8CCE4" w:themeColor="accent1" w:themeTint="66"/>
+        <w:top w:val="single" w:color="B8CCE4" w:themeColor="accent1" w:themeTint="66" w:sz="4" w:space="0"/>
+        <w:left w:val="single" w:color="B8CCE4" w:themeColor="accent1" w:themeTint="66" w:sz="4" w:space="0"/>
+        <w:bottom w:val="single" w:color="B8CCE4" w:themeColor="accent1" w:themeTint="66" w:sz="4" w:space="0"/>
+        <w:right w:val="single" w:color="B8CCE4" w:themeColor="accent1" w:themeTint="66" w:sz="4" w:space="0"/>
+        <w:insideH w:val="single" w:color="B8CCE4" w:themeColor="accent1" w:themeTint="66" w:sz="4" w:space="0"/>
+        <w:insideV w:val="single" w:color="B8CCE4" w:themeColor="accent1" w:themeTint="66" w:sz="4" w:space="0"/>
       </w:tblBorders>
     </w:tblPr>
     <w:tblStylePr w:type="firstRow">
@@ -22995,7 +23104,7 @@
       <w:tblPr/>
       <w:tcPr>
         <w:tcBorders>
-          <w:bottom w:val="single" w:sz="12" w:space="0" w:color="95B3D7" w:themeColor="accent1" w:themeTint="99"/>
+          <w:bottom w:val="single" w:color="95B3D7" w:themeColor="accent1" w:themeTint="99" w:sz="12" w:space="0"/>
         </w:tcBorders>
       </w:tcPr>
     </w:tblStylePr>
@@ -23007,7 +23116,7 @@
       <w:tblPr/>
       <w:tcPr>
         <w:tcBorders>
-          <w:top w:val="double" w:sz="2" w:space="0" w:color="95B3D7" w:themeColor="accent1" w:themeTint="99"/>
+          <w:top w:val="double" w:color="95B3D7" w:themeColor="accent1" w:themeTint="99" w:sz="2" w:space="0"/>
         </w:tcBorders>
       </w:tcPr>
     </w:tblStylePr>
@@ -23045,7 +23154,7 @@
       <w:tblPr/>
       <w:tcPr>
         <w:tcBorders>
-          <w:bottom w:val="single" w:sz="4" w:space="0" w:color="7F7F7F" w:themeColor="text1" w:themeTint="80"/>
+          <w:bottom w:val="single" w:color="7F7F7F" w:themeColor="text1" w:themeTint="80" w:sz="4" w:space="0"/>
         </w:tcBorders>
       </w:tcPr>
     </w:tblStylePr>
@@ -23071,7 +23180,7 @@
       <w:tblPr/>
       <w:tcPr>
         <w:tcBorders>
-          <w:right w:val="single" w:sz="4" w:space="0" w:color="7F7F7F" w:themeColor="text1" w:themeTint="80"/>
+          <w:right w:val="single" w:color="7F7F7F" w:themeColor="text1" w:themeTint="80" w:sz="4" w:space="0"/>
         </w:tcBorders>
       </w:tcPr>
     </w:tblStylePr>
@@ -23127,12 +23236,12 @@
     </w:pPr>
     <w:tblPr>
       <w:tblBorders>
-        <w:top w:val="single" w:sz="4" w:space="0" w:color="auto"/>
-        <w:left w:val="single" w:sz="4" w:space="0" w:color="auto"/>
-        <w:bottom w:val="single" w:sz="4" w:space="0" w:color="auto"/>
-        <w:right w:val="single" w:sz="4" w:space="0" w:color="auto"/>
-        <w:insideH w:val="single" w:sz="4" w:space="0" w:color="auto"/>
-        <w:insideV w:val="single" w:sz="4" w:space="0" w:color="auto"/>
+        <w:top w:val="single" w:color="auto" w:sz="4" w:space="0"/>
+        <w:left w:val="single" w:color="auto" w:sz="4" w:space="0"/>
+        <w:bottom w:val="single" w:color="auto" w:sz="4" w:space="0"/>
+        <w:right w:val="single" w:color="auto" w:sz="4" w:space="0"/>
+        <w:insideH w:val="single" w:color="auto" w:sz="4" w:space="0"/>
+        <w:insideV w:val="single" w:color="auto" w:sz="4" w:space="0"/>
       </w:tblBorders>
     </w:tblPr>
   </w:style>
@@ -23148,12 +23257,12 @@
       <w:tblStyleRowBandSize w:val="1"/>
       <w:tblStyleColBandSize w:val="1"/>
       <w:tblBorders>
-        <w:top w:val="single" w:sz="4" w:space="0" w:color="CCC0D9" w:themeColor="accent4" w:themeTint="66"/>
-        <w:left w:val="single" w:sz="4" w:space="0" w:color="CCC0D9" w:themeColor="accent4" w:themeTint="66"/>
-        <w:bottom w:val="single" w:sz="4" w:space="0" w:color="CCC0D9" w:themeColor="accent4" w:themeTint="66"/>
-        <w:right w:val="single" w:sz="4" w:space="0" w:color="CCC0D9" w:themeColor="accent4" w:themeTint="66"/>
-        <w:insideH w:val="single" w:sz="4" w:space="0" w:color="CCC0D9" w:themeColor="accent4" w:themeTint="66"/>
-        <w:insideV w:val="single" w:sz="4" w:space="0" w:color="CCC0D9" w:themeColor="accent4" w:themeTint="66"/>
+        <w:top w:val="single" w:color="CCC0D9" w:themeColor="accent4" w:themeTint="66" w:sz="4" w:space="0"/>
+        <w:left w:val="single" w:color="CCC0D9" w:themeColor="accent4" w:themeTint="66" w:sz="4" w:space="0"/>
+        <w:bottom w:val="single" w:color="CCC0D9" w:themeColor="accent4" w:themeTint="66" w:sz="4" w:space="0"/>
+        <w:right w:val="single" w:color="CCC0D9" w:themeColor="accent4" w:themeTint="66" w:sz="4" w:space="0"/>
+        <w:insideH w:val="single" w:color="CCC0D9" w:themeColor="accent4" w:themeTint="66" w:sz="4" w:space="0"/>
+        <w:insideV w:val="single" w:color="CCC0D9" w:themeColor="accent4" w:themeTint="66" w:sz="4" w:space="0"/>
       </w:tblBorders>
     </w:tblPr>
     <w:tblStylePr w:type="firstRow">
@@ -23164,7 +23273,7 @@
       <w:tblPr/>
       <w:tcPr>
         <w:tcBorders>
-          <w:bottom w:val="single" w:sz="12" w:space="0" w:color="B2A1C7" w:themeColor="accent4" w:themeTint="99"/>
+          <w:bottom w:val="single" w:color="B2A1C7" w:themeColor="accent4" w:themeTint="99" w:sz="12" w:space="0"/>
         </w:tcBorders>
       </w:tcPr>
     </w:tblStylePr>
@@ -23176,7 +23285,7 @@
       <w:tblPr/>
       <w:tcPr>
         <w:tcBorders>
-          <w:top w:val="double" w:sz="2" w:space="0" w:color="B2A1C7" w:themeColor="accent4" w:themeTint="99"/>
+          <w:top w:val="double" w:color="B2A1C7" w:themeColor="accent4" w:themeTint="99" w:sz="2" w:space="0"/>
         </w:tcBorders>
       </w:tcPr>
     </w:tblStylePr>
@@ -23205,11 +23314,11 @@
       <w:tblStyleRowBandSize w:val="1"/>
       <w:tblStyleColBandSize w:val="1"/>
       <w:tblBorders>
-        <w:top w:val="single" w:sz="4" w:space="0" w:color="666666" w:themeColor="text1" w:themeTint="99"/>
-        <w:left w:val="single" w:sz="4" w:space="0" w:color="666666" w:themeColor="text1" w:themeTint="99"/>
-        <w:bottom w:val="single" w:sz="4" w:space="0" w:color="666666" w:themeColor="text1" w:themeTint="99"/>
-        <w:right w:val="single" w:sz="4" w:space="0" w:color="666666" w:themeColor="text1" w:themeTint="99"/>
-        <w:insideH w:val="single" w:sz="4" w:space="0" w:color="666666" w:themeColor="text1" w:themeTint="99"/>
+        <w:top w:val="single" w:color="666666" w:themeColor="text1" w:themeTint="99" w:sz="4" w:space="0"/>
+        <w:left w:val="single" w:color="666666" w:themeColor="text1" w:themeTint="99" w:sz="4" w:space="0"/>
+        <w:bottom w:val="single" w:color="666666" w:themeColor="text1" w:themeTint="99" w:sz="4" w:space="0"/>
+        <w:right w:val="single" w:color="666666" w:themeColor="text1" w:themeTint="99" w:sz="4" w:space="0"/>
+        <w:insideH w:val="single" w:color="666666" w:themeColor="text1" w:themeTint="99" w:sz="4" w:space="0"/>
       </w:tblBorders>
     </w:tblPr>
     <w:tblStylePr w:type="firstRow">
@@ -23221,10 +23330,10 @@
       <w:tblPr/>
       <w:tcPr>
         <w:tcBorders>
-          <w:top w:val="single" w:sz="4" w:space="0" w:color="000000" w:themeColor="text1"/>
-          <w:left w:val="single" w:sz="4" w:space="0" w:color="000000" w:themeColor="text1"/>
-          <w:bottom w:val="single" w:sz="4" w:space="0" w:color="000000" w:themeColor="text1"/>
-          <w:right w:val="single" w:sz="4" w:space="0" w:color="000000" w:themeColor="text1"/>
+          <w:top w:val="single" w:color="000000" w:themeColor="text1" w:sz="4" w:space="0"/>
+          <w:left w:val="single" w:color="000000" w:themeColor="text1" w:sz="4" w:space="0"/>
+          <w:bottom w:val="single" w:color="000000" w:themeColor="text1" w:sz="4" w:space="0"/>
+          <w:right w:val="single" w:color="000000" w:themeColor="text1" w:sz="4" w:space="0"/>
           <w:insideH w:val="nil"/>
         </w:tcBorders>
         <w:shd w:val="clear" w:color="auto" w:fill="000000" w:themeFill="text1"/>
@@ -23238,7 +23347,7 @@
       <w:tblPr/>
       <w:tcPr>
         <w:tcBorders>
-          <w:top w:val="double" w:sz="4" w:space="0" w:color="666666" w:themeColor="text1" w:themeTint="99"/>
+          <w:top w:val="double" w:color="666666" w:themeColor="text1" w:themeTint="99" w:sz="4" w:space="0"/>
         </w:tcBorders>
       </w:tcPr>
     </w:tblStylePr>
@@ -23279,12 +23388,12 @@
       <w:tblStyleRowBandSize w:val="1"/>
       <w:tblStyleColBandSize w:val="1"/>
       <w:tblBorders>
-        <w:top w:val="single" w:sz="4" w:space="0" w:color="B6DDE8" w:themeColor="accent5" w:themeTint="66"/>
-        <w:left w:val="single" w:sz="4" w:space="0" w:color="B6DDE8" w:themeColor="accent5" w:themeTint="66"/>
-        <w:bottom w:val="single" w:sz="4" w:space="0" w:color="B6DDE8" w:themeColor="accent5" w:themeTint="66"/>
-        <w:right w:val="single" w:sz="4" w:space="0" w:color="B6DDE8" w:themeColor="accent5" w:themeTint="66"/>
-        <w:insideH w:val="single" w:sz="4" w:space="0" w:color="B6DDE8" w:themeColor="accent5" w:themeTint="66"/>
-        <w:insideV w:val="single" w:sz="4" w:space="0" w:color="B6DDE8" w:themeColor="accent5" w:themeTint="66"/>
+        <w:top w:val="single" w:color="B6DDE8" w:themeColor="accent5" w:themeTint="66" w:sz="4" w:space="0"/>
+        <w:left w:val="single" w:color="B6DDE8" w:themeColor="accent5" w:themeTint="66" w:sz="4" w:space="0"/>
+        <w:bottom w:val="single" w:color="B6DDE8" w:themeColor="accent5" w:themeTint="66" w:sz="4" w:space="0"/>
+        <w:right w:val="single" w:color="B6DDE8" w:themeColor="accent5" w:themeTint="66" w:sz="4" w:space="0"/>
+        <w:insideH w:val="single" w:color="B6DDE8" w:themeColor="accent5" w:themeTint="66" w:sz="4" w:space="0"/>
+        <w:insideV w:val="single" w:color="B6DDE8" w:themeColor="accent5" w:themeTint="66" w:sz="4" w:space="0"/>
       </w:tblBorders>
     </w:tblPr>
     <w:tblStylePr w:type="firstRow">
@@ -23295,7 +23404,7 @@
       <w:tblPr/>
       <w:tcPr>
         <w:tcBorders>
-          <w:bottom w:val="single" w:sz="12" w:space="0" w:color="92CDDC" w:themeColor="accent5" w:themeTint="99"/>
+          <w:bottom w:val="single" w:color="92CDDC" w:themeColor="accent5" w:themeTint="99" w:sz="12" w:space="0"/>
         </w:tcBorders>
       </w:tcPr>
     </w:tblStylePr>
@@ -23307,7 +23416,7 @@
       <w:tblPr/>
       <w:tcPr>
         <w:tcBorders>
-          <w:top w:val="double" w:sz="2" w:space="0" w:color="92CDDC" w:themeColor="accent5" w:themeTint="99"/>
+          <w:top w:val="double" w:color="92CDDC" w:themeColor="accent5" w:themeTint="99" w:sz="2" w:space="0"/>
         </w:tcBorders>
       </w:tcPr>
     </w:tblStylePr>
@@ -23336,12 +23445,12 @@
       <w:tblStyleRowBandSize w:val="1"/>
       <w:tblStyleColBandSize w:val="1"/>
       <w:tblBorders>
-        <w:top w:val="single" w:sz="4" w:space="0" w:color="FFFFFF" w:themeColor="background1"/>
-        <w:left w:val="single" w:sz="4" w:space="0" w:color="FFFFFF" w:themeColor="background1"/>
-        <w:bottom w:val="single" w:sz="4" w:space="0" w:color="FFFFFF" w:themeColor="background1"/>
-        <w:right w:val="single" w:sz="4" w:space="0" w:color="FFFFFF" w:themeColor="background1"/>
-        <w:insideH w:val="single" w:sz="4" w:space="0" w:color="FFFFFF" w:themeColor="background1"/>
-        <w:insideV w:val="single" w:sz="4" w:space="0" w:color="FFFFFF" w:themeColor="background1"/>
+        <w:top w:val="single" w:color="FFFFFF" w:themeColor="background1" w:sz="4" w:space="0"/>
+        <w:left w:val="single" w:color="FFFFFF" w:themeColor="background1" w:sz="4" w:space="0"/>
+        <w:bottom w:val="single" w:color="FFFFFF" w:themeColor="background1" w:sz="4" w:space="0"/>
+        <w:right w:val="single" w:color="FFFFFF" w:themeColor="background1" w:sz="4" w:space="0"/>
+        <w:insideH w:val="single" w:color="FFFFFF" w:themeColor="background1" w:sz="4" w:space="0"/>
+        <w:insideV w:val="single" w:color="FFFFFF" w:themeColor="background1" w:sz="4" w:space="0"/>
       </w:tblBorders>
     </w:tblPr>
     <w:tcPr>
@@ -23356,9 +23465,9 @@
       <w:tblPr/>
       <w:tcPr>
         <w:tcBorders>
-          <w:top w:val="single" w:sz="4" w:space="0" w:color="FFFFFF" w:themeColor="background1"/>
-          <w:left w:val="single" w:sz="4" w:space="0" w:color="FFFFFF" w:themeColor="background1"/>
-          <w:right w:val="single" w:sz="4" w:space="0" w:color="FFFFFF" w:themeColor="background1"/>
+          <w:top w:val="single" w:color="FFFFFF" w:themeColor="background1" w:sz="4" w:space="0"/>
+          <w:left w:val="single" w:color="FFFFFF" w:themeColor="background1" w:sz="4" w:space="0"/>
+          <w:right w:val="single" w:color="FFFFFF" w:themeColor="background1" w:sz="4" w:space="0"/>
           <w:insideH w:val="nil"/>
           <w:insideV w:val="nil"/>
         </w:tcBorders>
@@ -23374,9 +23483,9 @@
       <w:tblPr/>
       <w:tcPr>
         <w:tcBorders>
-          <w:left w:val="single" w:sz="4" w:space="0" w:color="FFFFFF" w:themeColor="background1"/>
-          <w:bottom w:val="single" w:sz="4" w:space="0" w:color="FFFFFF" w:themeColor="background1"/>
-          <w:right w:val="single" w:sz="4" w:space="0" w:color="FFFFFF" w:themeColor="background1"/>
+          <w:left w:val="single" w:color="FFFFFF" w:themeColor="background1" w:sz="4" w:space="0"/>
+          <w:bottom w:val="single" w:color="FFFFFF" w:themeColor="background1" w:sz="4" w:space="0"/>
+          <w:right w:val="single" w:color="FFFFFF" w:themeColor="background1" w:sz="4" w:space="0"/>
           <w:insideH w:val="nil"/>
           <w:insideV w:val="nil"/>
         </w:tcBorders>
@@ -23392,9 +23501,9 @@
       <w:tblPr/>
       <w:tcPr>
         <w:tcBorders>
-          <w:top w:val="single" w:sz="4" w:space="0" w:color="FFFFFF" w:themeColor="background1"/>
-          <w:left w:val="single" w:sz="4" w:space="0" w:color="FFFFFF" w:themeColor="background1"/>
-          <w:bottom w:val="single" w:sz="4" w:space="0" w:color="FFFFFF" w:themeColor="background1"/>
+          <w:top w:val="single" w:color="FFFFFF" w:themeColor="background1" w:sz="4" w:space="0"/>
+          <w:left w:val="single" w:color="FFFFFF" w:themeColor="background1" w:sz="4" w:space="0"/>
+          <w:bottom w:val="single" w:color="FFFFFF" w:themeColor="background1" w:sz="4" w:space="0"/>
           <w:insideV w:val="nil"/>
         </w:tcBorders>
         <w:shd w:val="clear" w:color="auto" w:fill="4F81BD" w:themeFill="accent1"/>
@@ -23409,9 +23518,9 @@
       <w:tblPr/>
       <w:tcPr>
         <w:tcBorders>
-          <w:top w:val="single" w:sz="4" w:space="0" w:color="FFFFFF" w:themeColor="background1"/>
-          <w:bottom w:val="single" w:sz="4" w:space="0" w:color="FFFFFF" w:themeColor="background1"/>
-          <w:right w:val="single" w:sz="4" w:space="0" w:color="FFFFFF" w:themeColor="background1"/>
+          <w:top w:val="single" w:color="FFFFFF" w:themeColor="background1" w:sz="4" w:space="0"/>
+          <w:bottom w:val="single" w:color="FFFFFF" w:themeColor="background1" w:sz="4" w:space="0"/>
+          <w:right w:val="single" w:color="FFFFFF" w:themeColor="background1" w:sz="4" w:space="0"/>
           <w:insideV w:val="nil"/>
         </w:tcBorders>
         <w:shd w:val="clear" w:color="auto" w:fill="4F81BD" w:themeFill="accent1"/>
@@ -23442,12 +23551,12 @@
       <w:tblStyleRowBandSize w:val="1"/>
       <w:tblStyleColBandSize w:val="1"/>
       <w:tblBorders>
-        <w:top w:val="single" w:sz="4" w:space="0" w:color="95B3D7" w:themeColor="accent1" w:themeTint="99"/>
-        <w:left w:val="single" w:sz="4" w:space="0" w:color="95B3D7" w:themeColor="accent1" w:themeTint="99"/>
-        <w:bottom w:val="single" w:sz="4" w:space="0" w:color="95B3D7" w:themeColor="accent1" w:themeTint="99"/>
-        <w:right w:val="single" w:sz="4" w:space="0" w:color="95B3D7" w:themeColor="accent1" w:themeTint="99"/>
-        <w:insideH w:val="single" w:sz="4" w:space="0" w:color="95B3D7" w:themeColor="accent1" w:themeTint="99"/>
-        <w:insideV w:val="single" w:sz="4" w:space="0" w:color="95B3D7" w:themeColor="accent1" w:themeTint="99"/>
+        <w:top w:val="single" w:color="95B3D7" w:themeColor="accent1" w:themeTint="99" w:sz="4" w:space="0"/>
+        <w:left w:val="single" w:color="95B3D7" w:themeColor="accent1" w:themeTint="99" w:sz="4" w:space="0"/>
+        <w:bottom w:val="single" w:color="95B3D7" w:themeColor="accent1" w:themeTint="99" w:sz="4" w:space="0"/>
+        <w:right w:val="single" w:color="95B3D7" w:themeColor="accent1" w:themeTint="99" w:sz="4" w:space="0"/>
+        <w:insideH w:val="single" w:color="95B3D7" w:themeColor="accent1" w:themeTint="99" w:sz="4" w:space="0"/>
+        <w:insideV w:val="single" w:color="95B3D7" w:themeColor="accent1" w:themeTint="99" w:sz="4" w:space="0"/>
       </w:tblBorders>
     </w:tblPr>
     <w:tblStylePr w:type="firstRow">
@@ -23459,10 +23568,10 @@
       <w:tblPr/>
       <w:tcPr>
         <w:tcBorders>
-          <w:top w:val="single" w:sz="4" w:space="0" w:color="4F81BD" w:themeColor="accent1"/>
-          <w:left w:val="single" w:sz="4" w:space="0" w:color="4F81BD" w:themeColor="accent1"/>
-          <w:bottom w:val="single" w:sz="4" w:space="0" w:color="4F81BD" w:themeColor="accent1"/>
-          <w:right w:val="single" w:sz="4" w:space="0" w:color="4F81BD" w:themeColor="accent1"/>
+          <w:top w:val="single" w:color="4F81BD" w:themeColor="accent1" w:sz="4" w:space="0"/>
+          <w:left w:val="single" w:color="4F81BD" w:themeColor="accent1" w:sz="4" w:space="0"/>
+          <w:bottom w:val="single" w:color="4F81BD" w:themeColor="accent1" w:sz="4" w:space="0"/>
+          <w:right w:val="single" w:color="4F81BD" w:themeColor="accent1" w:sz="4" w:space="0"/>
           <w:insideH w:val="nil"/>
           <w:insideV w:val="nil"/>
         </w:tcBorders>
@@ -23477,7 +23586,7 @@
       <w:tblPr/>
       <w:tcPr>
         <w:tcBorders>
-          <w:top w:val="double" w:sz="4" w:space="0" w:color="4F81BD" w:themeColor="accent1"/>
+          <w:top w:val="double" w:color="4F81BD" w:themeColor="accent1" w:sz="4" w:space="0"/>
         </w:tcBorders>
       </w:tcPr>
     </w:tblStylePr>

</xml_diff>